<commit_message>
Doc: se edita los casos de usos en la carpeta UML
</commit_message>
<xml_diff>
--- a/Proyecto/2-Diseño/UML/1-Diagrama de casos_uso/Formatos/CU002.docx
+++ b/Proyecto/2-Diseño/UML/1-Diagrama de casos_uso/Formatos/CU002.docx
@@ -1,6 +1,6 @@
 
 <file path=word/document.xml><?xml version="1.0" encoding="utf-8"?>
-<w:document xmlns:wpc="http://schemas.microsoft.com/office/word/2010/wordprocessingCanvas" xmlns:cx="http://schemas.microsoft.com/office/drawing/2014/chartex" xmlns:mc="http://schemas.openxmlformats.org/markup-compatibility/2006" xmlns:o="urn:schemas-microsoft-com:office:office" xmlns:r="http://schemas.openxmlformats.org/officeDocument/2006/relationships" xmlns:m="http://schemas.openxmlformats.org/officeDocument/2006/math" xmlns:v="urn:schemas-microsoft-com:vml" xmlns:wp14="http://schemas.microsoft.com/office/word/2010/wordprocessingDrawing" xmlns:wp="http://schemas.openxmlformats.org/drawingml/2006/wordprocessingDrawing" xmlns:w10="urn:schemas-microsoft-com:office:word" xmlns:w="http://schemas.openxmlformats.org/wordprocessingml/2006/main" xmlns:w14="http://schemas.microsoft.com/office/word/2010/wordml" xmlns:w15="http://schemas.microsoft.com/office/word/2012/wordml" xmlns:w16se="http://schemas.microsoft.com/office/word/2015/wordml/symex" xmlns:wpg="http://schemas.microsoft.com/office/word/2010/wordprocessingGroup" xmlns:wpi="http://schemas.microsoft.com/office/word/2010/wordprocessingInk" xmlns:wne="http://schemas.microsoft.com/office/word/2006/wordml" xmlns:wps="http://schemas.microsoft.com/office/word/2010/wordprocessingShape" mc:Ignorable="w14 w15 w16se wp14">
+<w:document xmlns:wpc="http://schemas.microsoft.com/office/word/2010/wordprocessingCanvas" xmlns:cx="http://schemas.microsoft.com/office/drawing/2014/chartex" xmlns:cx1="http://schemas.microsoft.com/office/drawing/2015/9/8/chartex" xmlns:mc="http://schemas.openxmlformats.org/markup-compatibility/2006" xmlns:o="urn:schemas-microsoft-com:office:office" xmlns:r="http://schemas.openxmlformats.org/officeDocument/2006/relationships" xmlns:m="http://schemas.openxmlformats.org/officeDocument/2006/math" xmlns:v="urn:schemas-microsoft-com:vml" xmlns:wp14="http://schemas.microsoft.com/office/word/2010/wordprocessingDrawing" xmlns:wp="http://schemas.openxmlformats.org/drawingml/2006/wordprocessingDrawing" xmlns:w10="urn:schemas-microsoft-com:office:word" xmlns:w="http://schemas.openxmlformats.org/wordprocessingml/2006/main" xmlns:w14="http://schemas.microsoft.com/office/word/2010/wordml" xmlns:w15="http://schemas.microsoft.com/office/word/2012/wordml" xmlns:w16se="http://schemas.microsoft.com/office/word/2015/wordml/symex" xmlns:wpg="http://schemas.microsoft.com/office/word/2010/wordprocessingGroup" xmlns:wpi="http://schemas.microsoft.com/office/word/2010/wordprocessingInk" xmlns:wne="http://schemas.microsoft.com/office/word/2006/wordml" xmlns:wps="http://schemas.microsoft.com/office/word/2010/wordprocessingShape" mc:Ignorable="w14 w15 w16se wp14">
   <w:body>
     <w:tbl>
       <w:tblPr>
@@ -46,6 +46,7 @@
                 <w:sz w:val="22"/>
               </w:rPr>
             </w:pPr>
+            <w:bookmarkStart w:id="0" w:name="_GoBack"/>
             <w:r>
               <w:rPr>
                 <w:rFonts w:ascii="Arial" w:hAnsi="Arial" w:cs="Arial"/>
@@ -127,7 +128,14 @@
                 <w:rFonts w:ascii="Arial" w:hAnsi="Arial" w:cs="Arial"/>
                 <w:sz w:val="22"/>
               </w:rPr>
-              <w:t>Inicio De Cuenta</w:t>
+              <w:t>Registro</w:t>
+            </w:r>
+            <w:r>
+              <w:rPr>
+                <w:rFonts w:ascii="Arial" w:hAnsi="Arial" w:cs="Arial"/>
+                <w:sz w:val="22"/>
+              </w:rPr>
+              <w:t xml:space="preserve"> De Cuenta</w:t>
             </w:r>
           </w:p>
         </w:tc>
@@ -485,13 +493,7 @@
               <w:rPr>
                 <w:rFonts w:ascii="Arial" w:hAnsi="Arial" w:cs="Arial"/>
               </w:rPr>
-              <w:t>l usuario podrá registrar sus datos para crear una cuenta nueva en la plataforma</w:t>
-            </w:r>
-            <w:r>
-              <w:rPr>
-                <w:rFonts w:ascii="Arial" w:hAnsi="Arial" w:cs="Arial"/>
-              </w:rPr>
-              <w:t>.</w:t>
+              <w:t>l usuario podrá registrar sus datos para crear una cuenta nueva en la plataforma.</w:t>
             </w:r>
           </w:p>
         </w:tc>
@@ -1317,14 +1319,7 @@
                 <w:rFonts w:ascii="Arial" w:hAnsi="Arial" w:cs="Arial"/>
                 <w:sz w:val="22"/>
               </w:rPr>
-              <w:t>200 día</w:t>
-            </w:r>
-            <w:r>
-              <w:rPr>
-                <w:rFonts w:ascii="Arial" w:hAnsi="Arial" w:cs="Arial"/>
-                <w:sz w:val="22"/>
-              </w:rPr>
-              <w:t>s</w:t>
+              <w:t>200 días</w:t>
             </w:r>
           </w:p>
         </w:tc>
@@ -1404,8 +1399,6 @@
                 <w:sz w:val="22"/>
               </w:rPr>
             </w:pPr>
-            <w:bookmarkStart w:id="0" w:name="_GoBack"/>
-            <w:bookmarkEnd w:id="0"/>
           </w:p>
           <w:p>
             <w:pPr>
@@ -1432,6 +1425,7 @@
           </w:p>
         </w:tc>
       </w:tr>
+      <w:bookmarkEnd w:id="0"/>
     </w:tbl>
     <w:p/>
     <w:sectPr>
@@ -1445,7 +1439,7 @@
 </file>
 
 <file path=word/numbering.xml><?xml version="1.0" encoding="utf-8"?>
-<w:numbering xmlns:wpc="http://schemas.microsoft.com/office/word/2010/wordprocessingCanvas" xmlns:cx="http://schemas.microsoft.com/office/drawing/2014/chartex" xmlns:mc="http://schemas.openxmlformats.org/markup-compatibility/2006" xmlns:o="urn:schemas-microsoft-com:office:office" xmlns:r="http://schemas.openxmlformats.org/officeDocument/2006/relationships" xmlns:m="http://schemas.openxmlformats.org/officeDocument/2006/math" xmlns:v="urn:schemas-microsoft-com:vml" xmlns:wp14="http://schemas.microsoft.com/office/word/2010/wordprocessingDrawing" xmlns:wp="http://schemas.openxmlformats.org/drawingml/2006/wordprocessingDrawing" xmlns:w10="urn:schemas-microsoft-com:office:word" xmlns:w="http://schemas.openxmlformats.org/wordprocessingml/2006/main" xmlns:w14="http://schemas.microsoft.com/office/word/2010/wordml" xmlns:w15="http://schemas.microsoft.com/office/word/2012/wordml" xmlns:w16se="http://schemas.microsoft.com/office/word/2015/wordml/symex" xmlns:wpg="http://schemas.microsoft.com/office/word/2010/wordprocessingGroup" xmlns:wpi="http://schemas.microsoft.com/office/word/2010/wordprocessingInk" xmlns:wne="http://schemas.microsoft.com/office/word/2006/wordml" xmlns:wps="http://schemas.microsoft.com/office/word/2010/wordprocessingShape" mc:Ignorable="w14 w15 w16se wp14">
+<w:numbering xmlns:wpc="http://schemas.microsoft.com/office/word/2010/wordprocessingCanvas" xmlns:cx="http://schemas.microsoft.com/office/drawing/2014/chartex" xmlns:cx1="http://schemas.microsoft.com/office/drawing/2015/9/8/chartex" xmlns:mc="http://schemas.openxmlformats.org/markup-compatibility/2006" xmlns:o="urn:schemas-microsoft-com:office:office" xmlns:r="http://schemas.openxmlformats.org/officeDocument/2006/relationships" xmlns:m="http://schemas.openxmlformats.org/officeDocument/2006/math" xmlns:v="urn:schemas-microsoft-com:vml" xmlns:wp14="http://schemas.microsoft.com/office/word/2010/wordprocessingDrawing" xmlns:wp="http://schemas.openxmlformats.org/drawingml/2006/wordprocessingDrawing" xmlns:w10="urn:schemas-microsoft-com:office:word" xmlns:w="http://schemas.openxmlformats.org/wordprocessingml/2006/main" xmlns:w14="http://schemas.microsoft.com/office/word/2010/wordml" xmlns:w15="http://schemas.microsoft.com/office/word/2012/wordml" xmlns:w16se="http://schemas.microsoft.com/office/word/2015/wordml/symex" xmlns:wpg="http://schemas.microsoft.com/office/word/2010/wordprocessingGroup" xmlns:wpi="http://schemas.microsoft.com/office/word/2010/wordprocessingInk" xmlns:wne="http://schemas.microsoft.com/office/word/2006/wordml" xmlns:wps="http://schemas.microsoft.com/office/word/2010/wordprocessingShape" mc:Ignorable="w14 w15 w16se wp14">
   <w:abstractNum w:abstractNumId="0" w15:restartNumberingAfterBreak="0">
     <w:nsid w:val="19201B33"/>
     <w:multiLevelType w:val="multilevel"/>

</xml_diff>